<commit_message>
Added comments and loaded twbx file
</commit_message>
<xml_diff>
--- a/documents/Project update - 2019-06-04.docx
+++ b/documents/Project update - 2019-06-04.docx
@@ -1,6 +1,6 @@
 
 <file path=word/document.xml><?xml version="1.0" encoding="utf-8"?>
-<w:document xmlns:wpc="http://schemas.microsoft.com/office/word/2010/wordprocessingCanvas" xmlns:cx="http://schemas.microsoft.com/office/drawing/2014/chartex" xmlns:cx1="http://schemas.microsoft.com/office/drawing/2015/9/8/chartex" xmlns:mc="http://schemas.openxmlformats.org/markup-compatibility/2006" xmlns:o="urn:schemas-microsoft-com:office:office" xmlns:r="http://schemas.openxmlformats.org/officeDocument/2006/relationships" xmlns:m="http://schemas.openxmlformats.org/officeDocument/2006/math" xmlns:v="urn:schemas-microsoft-com:vml" xmlns:wp14="http://schemas.microsoft.com/office/word/2010/wordprocessingDrawing" xmlns:wp="http://schemas.openxmlformats.org/drawingml/2006/wordprocessingDrawing" xmlns:w10="urn:schemas-microsoft-com:office:word" xmlns:w="http://schemas.openxmlformats.org/wordprocessingml/2006/main" xmlns:w14="http://schemas.microsoft.com/office/word/2010/wordml" xmlns:w15="http://schemas.microsoft.com/office/word/2012/wordml" xmlns:w16se="http://schemas.microsoft.com/office/word/2015/wordml/symex" xmlns:wpg="http://schemas.microsoft.com/office/word/2010/wordprocessingGroup" xmlns:wpi="http://schemas.microsoft.com/office/word/2010/wordprocessingInk" xmlns:wne="http://schemas.microsoft.com/office/word/2006/wordml" xmlns:wps="http://schemas.microsoft.com/office/word/2010/wordprocessingShape" mc:Ignorable="w14 w15 w16se wp14">
+<w:document xmlns:wpc="http://schemas.microsoft.com/office/word/2010/wordprocessingCanvas" xmlns:cx="http://schemas.microsoft.com/office/drawing/2014/chartex" xmlns:cx1="http://schemas.microsoft.com/office/drawing/2015/9/8/chartex" xmlns:cx2="http://schemas.microsoft.com/office/drawing/2015/10/21/chartex" xmlns:cx3="http://schemas.microsoft.com/office/drawing/2016/5/9/chartex" xmlns:cx4="http://schemas.microsoft.com/office/drawing/2016/5/10/chartex" xmlns:cx5="http://schemas.microsoft.com/office/drawing/2016/5/11/chartex" xmlns:cx6="http://schemas.microsoft.com/office/drawing/2016/5/12/chartex" xmlns:cx7="http://schemas.microsoft.com/office/drawing/2016/5/13/chartex" xmlns:cx8="http://schemas.microsoft.com/office/drawing/2016/5/14/chartex" xmlns:mc="http://schemas.openxmlformats.org/markup-compatibility/2006" xmlns:aink="http://schemas.microsoft.com/office/drawing/2016/ink" xmlns:am3d="http://schemas.microsoft.com/office/drawing/2017/model3d" xmlns:o="urn:schemas-microsoft-com:office:office" xmlns:r="http://schemas.openxmlformats.org/officeDocument/2006/relationships" xmlns:m="http://schemas.openxmlformats.org/officeDocument/2006/math" xmlns:v="urn:schemas-microsoft-com:vml" xmlns:wp14="http://schemas.microsoft.com/office/word/2010/wordprocessingDrawing" xmlns:wp="http://schemas.openxmlformats.org/drawingml/2006/wordprocessingDrawing" xmlns:w10="urn:schemas-microsoft-com:office:word" xmlns:w="http://schemas.openxmlformats.org/wordprocessingml/2006/main" xmlns:w14="http://schemas.microsoft.com/office/word/2010/wordml" xmlns:w15="http://schemas.microsoft.com/office/word/2012/wordml" xmlns:w16cid="http://schemas.microsoft.com/office/word/2016/wordml/cid" xmlns:w16se="http://schemas.microsoft.com/office/word/2015/wordml/symex" xmlns:wpg="http://schemas.microsoft.com/office/word/2010/wordprocessingGroup" xmlns:wpi="http://schemas.microsoft.com/office/word/2010/wordprocessingInk" xmlns:wne="http://schemas.microsoft.com/office/word/2006/wordml" xmlns:wps="http://schemas.microsoft.com/office/word/2010/wordprocessingShape" mc:Ignorable="w14 w15 w16se w16cid wp14">
   <w:body>
     <w:p/>
     <w:p/>
@@ -29,7 +29,15 @@
     </w:p>
     <w:p>
       <w:r>
-        <w:t xml:space="preserve">The blue line below shows the 15 minute load data for the first four months </w:t>
+        <w:t xml:space="preserve">The blue line below shows the </w:t>
+      </w:r>
+      <w:proofErr w:type="gramStart"/>
+      <w:r>
+        <w:t>15 minute</w:t>
+      </w:r>
+      <w:proofErr w:type="gramEnd"/>
+      <w:r>
+        <w:t xml:space="preserve"> load data for the first four months </w:t>
       </w:r>
       <w:r>
         <w:t xml:space="preserve">(billing periods) </w:t>
@@ -56,7 +64,7 @@
           <w:noProof/>
         </w:rPr>
         <w:drawing>
-          <wp:inline distT="0" distB="0" distL="0" distR="0" wp14:anchorId="6885C8EE" wp14:editId="0DF75F2F">
+          <wp:inline distT="0" distB="0" distL="0" distR="0" wp14:anchorId="2847859D" wp14:editId="5ADD957A">
             <wp:extent cx="5943600" cy="3241675"/>
             <wp:effectExtent l="0" t="0" r="0" b="0"/>
             <wp:docPr id="2" name="Picture 2"/>
@@ -125,7 +133,12 @@
         </w:numPr>
       </w:pPr>
       <w:r>
-        <w:t>Off-Peak (all other times) energy rate: $0.14619/kWh</w:t>
+        <w:t>Off-Peak (all other times) energy rate: $</w:t>
+      </w:r>
+      <w:bookmarkStart w:id="0" w:name="_GoBack"/>
+      <w:bookmarkEnd w:id="0"/>
+      <w:r>
+        <w:t>0.14619/kWh</w:t>
       </w:r>
     </w:p>
     <w:p>
@@ -165,7 +178,7 @@
         <w:gridCol w:w="1520"/>
         <w:gridCol w:w="1400"/>
         <w:gridCol w:w="1400"/>
-        <w:gridCol w:w="1300"/>
+        <w:gridCol w:w="1335"/>
         <w:gridCol w:w="1928"/>
         <w:gridCol w:w="1817"/>
       </w:tblGrid>
@@ -190,6 +203,7 @@
                 <w:szCs w:val="20"/>
               </w:rPr>
             </w:pPr>
+            <w:proofErr w:type="spellStart"/>
             <w:r>
               <w:rPr>
                 <w:rFonts w:cs="Arial"/>
@@ -200,6 +214,7 @@
               <w:lastRenderedPageBreak/>
               <w:t>Bill_start</w:t>
             </w:r>
+            <w:proofErr w:type="spellEnd"/>
           </w:p>
         </w:tc>
         <w:tc>
@@ -219,6 +234,7 @@
                 <w:szCs w:val="20"/>
               </w:rPr>
             </w:pPr>
+            <w:proofErr w:type="spellStart"/>
             <w:r>
               <w:rPr>
                 <w:rFonts w:cs="Arial"/>
@@ -228,6 +244,7 @@
               </w:rPr>
               <w:t>Demand_kw</w:t>
             </w:r>
+            <w:proofErr w:type="spellEnd"/>
           </w:p>
         </w:tc>
         <w:tc>
@@ -247,6 +264,7 @@
                 <w:szCs w:val="20"/>
               </w:rPr>
             </w:pPr>
+            <w:proofErr w:type="spellStart"/>
             <w:r>
               <w:rPr>
                 <w:rFonts w:cs="Arial"/>
@@ -256,6 +274,7 @@
               </w:rPr>
               <w:t>Energy_kwh</w:t>
             </w:r>
+            <w:proofErr w:type="spellEnd"/>
           </w:p>
         </w:tc>
         <w:tc>
@@ -303,6 +322,7 @@
                 <w:szCs w:val="20"/>
               </w:rPr>
             </w:pPr>
+            <w:proofErr w:type="spellStart"/>
             <w:r>
               <w:rPr>
                 <w:rFonts w:cs="Arial"/>
@@ -310,7 +330,17 @@
                 <w:color w:val="000000"/>
                 <w:szCs w:val="20"/>
               </w:rPr>
-              <w:t>Spend_demand_$</w:t>
+              <w:t>Spend_demand</w:t>
+            </w:r>
+            <w:proofErr w:type="spellEnd"/>
+            <w:r>
+              <w:rPr>
+                <w:rFonts w:cs="Arial"/>
+                <w:bCs w:val="0"/>
+                <w:color w:val="000000"/>
+                <w:szCs w:val="20"/>
+              </w:rPr>
+              <w:t>_$</w:t>
             </w:r>
           </w:p>
         </w:tc>
@@ -331,6 +361,7 @@
                 <w:szCs w:val="20"/>
               </w:rPr>
             </w:pPr>
+            <w:proofErr w:type="spellStart"/>
             <w:r>
               <w:rPr>
                 <w:rFonts w:cs="Arial"/>
@@ -338,7 +369,17 @@
                 <w:color w:val="000000"/>
                 <w:szCs w:val="20"/>
               </w:rPr>
-              <w:t>Spend_energy_$</w:t>
+              <w:t>Spend_energy</w:t>
+            </w:r>
+            <w:proofErr w:type="spellEnd"/>
+            <w:r>
+              <w:rPr>
+                <w:rFonts w:cs="Arial"/>
+                <w:bCs w:val="0"/>
+                <w:color w:val="000000"/>
+                <w:szCs w:val="20"/>
+              </w:rPr>
+              <w:t>_$</w:t>
             </w:r>
           </w:p>
         </w:tc>
@@ -2456,6 +2497,7 @@
                 <w:szCs w:val="20"/>
               </w:rPr>
             </w:pPr>
+            <w:commentRangeStart w:id="1"/>
             <w:r>
               <w:rPr>
                 <w:rFonts w:cs="Arial"/>
@@ -2463,6 +2505,13 @@
                 <w:szCs w:val="20"/>
               </w:rPr>
               <w:t>$375,349</w:t>
+            </w:r>
+            <w:commentRangeEnd w:id="1"/>
+            <w:r>
+              <w:rPr>
+                <w:rStyle w:val="CommentReference"/>
+              </w:rPr>
+              <w:commentReference w:id="1"/>
             </w:r>
           </w:p>
         </w:tc>
@@ -2642,79 +2691,7 @@
           <w:rPr>
             <w:rFonts w:ascii="Cambria Math" w:hAnsi="Cambria Math"/>
           </w:rPr>
-          <m:t>∈{</m:t>
-        </m:r>
-        <m:r>
-          <w:rPr>
-            <w:rFonts w:ascii="Cambria Math" w:hAnsi="Cambria Math"/>
-          </w:rPr>
-          <m:t>0</m:t>
-        </m:r>
-        <m:r>
-          <w:rPr>
-            <w:rFonts w:ascii="Cambria Math" w:hAnsi="Cambria Math"/>
-          </w:rPr>
-          <m:t xml:space="preserve">:00 – </m:t>
-        </m:r>
-        <m:r>
-          <w:rPr>
-            <w:rFonts w:ascii="Cambria Math" w:hAnsi="Cambria Math"/>
-          </w:rPr>
-          <m:t>3:59</m:t>
-        </m:r>
-        <m:r>
-          <w:rPr>
-            <w:rFonts w:ascii="Cambria Math" w:hAnsi="Cambria Math"/>
-          </w:rPr>
-          <m:t>, 4:00-</m:t>
-        </m:r>
-        <m:r>
-          <w:rPr>
-            <w:rFonts w:ascii="Cambria Math" w:hAnsi="Cambria Math"/>
-          </w:rPr>
-          <m:t>7:59</m:t>
-        </m:r>
-        <m:r>
-          <w:rPr>
-            <w:rFonts w:ascii="Cambria Math" w:hAnsi="Cambria Math"/>
-          </w:rPr>
-          <m:t>, 8:00-</m:t>
-        </m:r>
-        <m:r>
-          <w:rPr>
-            <w:rFonts w:ascii="Cambria Math" w:hAnsi="Cambria Math"/>
-          </w:rPr>
-          <m:t>11</m:t>
-        </m:r>
-        <m:r>
-          <w:rPr>
-            <w:rFonts w:ascii="Cambria Math" w:hAnsi="Cambria Math"/>
-          </w:rPr>
-          <m:t>:</m:t>
-        </m:r>
-        <m:r>
-          <w:rPr>
-            <w:rFonts w:ascii="Cambria Math" w:hAnsi="Cambria Math"/>
-          </w:rPr>
-          <m:t>59</m:t>
-        </m:r>
-        <m:r>
-          <w:rPr>
-            <w:rFonts w:ascii="Cambria Math" w:hAnsi="Cambria Math"/>
-          </w:rPr>
-          <m:t>, 12:00-</m:t>
-        </m:r>
-        <m:r>
-          <w:rPr>
-            <w:rFonts w:ascii="Cambria Math" w:hAnsi="Cambria Math"/>
-          </w:rPr>
-          <m:t>15:59</m:t>
-        </m:r>
-        <m:r>
-          <w:rPr>
-            <w:rFonts w:ascii="Cambria Math" w:hAnsi="Cambria Math"/>
-          </w:rPr>
-          <m:t>,</m:t>
+          <m:t>∈{0:00 – 3:59, 4:00-7:59, 8:00-11:59, 12:00-15:59,</m:t>
         </m:r>
         <m:r>
           <m:rPr>
@@ -2732,67 +2709,7 @@
             <w:rPr>
               <w:rFonts w:ascii="Cambria Math" w:hAnsi="Cambria Math"/>
             </w:rPr>
-            <m:t xml:space="preserve">  </m:t>
-          </m:r>
-          <m:r>
-            <w:rPr>
-              <w:rFonts w:ascii="Cambria Math" w:hAnsi="Cambria Math"/>
-            </w:rPr>
-            <m:t>16</m:t>
-          </m:r>
-          <m:r>
-            <w:rPr>
-              <w:rFonts w:ascii="Cambria Math" w:hAnsi="Cambria Math"/>
-            </w:rPr>
-            <m:t>:00-</m:t>
-          </m:r>
-          <m:r>
-            <w:rPr>
-              <w:rFonts w:ascii="Cambria Math" w:hAnsi="Cambria Math"/>
-            </w:rPr>
-            <m:t>19:59</m:t>
-          </m:r>
-          <m:r>
-            <w:rPr>
-              <w:rFonts w:ascii="Cambria Math" w:hAnsi="Cambria Math"/>
-            </w:rPr>
-            <m:t xml:space="preserve">, </m:t>
-          </m:r>
-          <m:r>
-            <w:rPr>
-              <w:rFonts w:ascii="Cambria Math" w:hAnsi="Cambria Math"/>
-            </w:rPr>
-            <m:t>20</m:t>
-          </m:r>
-          <m:r>
-            <w:rPr>
-              <w:rFonts w:ascii="Cambria Math" w:hAnsi="Cambria Math"/>
-            </w:rPr>
-            <m:t>:00-</m:t>
-          </m:r>
-          <m:r>
-            <w:rPr>
-              <w:rFonts w:ascii="Cambria Math" w:hAnsi="Cambria Math"/>
-            </w:rPr>
-            <m:t>23</m:t>
-          </m:r>
-          <m:r>
-            <w:rPr>
-              <w:rFonts w:ascii="Cambria Math" w:hAnsi="Cambria Math"/>
-            </w:rPr>
-            <m:t>:</m:t>
-          </m:r>
-          <m:r>
-            <w:rPr>
-              <w:rFonts w:ascii="Cambria Math" w:hAnsi="Cambria Math"/>
-            </w:rPr>
-            <m:t>59</m:t>
-          </m:r>
-          <m:r>
-            <w:rPr>
-              <w:rFonts w:ascii="Cambria Math" w:hAnsi="Cambria Math"/>
-            </w:rPr>
-            <m:t>}</m:t>
+            <m:t xml:space="preserve">  16:00-19:59, 20:00-23:59}</m:t>
           </m:r>
         </m:oMath>
       </m:oMathPara>
@@ -2857,85 +2774,7 @@
               <w:rPr>
                 <w:rFonts w:ascii="Cambria Math" w:eastAsiaTheme="minorEastAsia" w:hAnsi="Cambria Math"/>
               </w:rPr>
-              <m:t>0-3</m:t>
-            </m:r>
-            <m:r>
-              <w:rPr>
-                <w:rFonts w:ascii="Cambria Math" w:eastAsiaTheme="minorEastAsia" w:hAnsi="Cambria Math"/>
-              </w:rPr>
-              <m:t>,300</m:t>
-            </m:r>
-            <m:r>
-              <w:rPr>
-                <w:rFonts w:ascii="Cambria Math" w:eastAsiaTheme="minorEastAsia" w:hAnsi="Cambria Math"/>
-              </w:rPr>
-              <m:t xml:space="preserve">, </m:t>
-            </m:r>
-            <m:r>
-              <w:rPr>
-                <w:rFonts w:ascii="Cambria Math" w:eastAsiaTheme="minorEastAsia" w:hAnsi="Cambria Math"/>
-              </w:rPr>
-              <m:t>3,300</m:t>
-            </m:r>
-            <m:r>
-              <w:rPr>
-                <w:rFonts w:ascii="Cambria Math" w:eastAsiaTheme="minorEastAsia" w:hAnsi="Cambria Math"/>
-              </w:rPr>
-              <m:t>-</m:t>
-            </m:r>
-            <m:r>
-              <w:rPr>
-                <w:rFonts w:ascii="Cambria Math" w:eastAsiaTheme="minorEastAsia" w:hAnsi="Cambria Math"/>
-              </w:rPr>
-              <m:t>6,600</m:t>
-            </m:r>
-            <m:r>
-              <w:rPr>
-                <w:rFonts w:ascii="Cambria Math" w:eastAsiaTheme="minorEastAsia" w:hAnsi="Cambria Math"/>
-              </w:rPr>
-              <m:t>, 6</m:t>
-            </m:r>
-            <m:r>
-              <w:rPr>
-                <w:rFonts w:ascii="Cambria Math" w:eastAsiaTheme="minorEastAsia" w:hAnsi="Cambria Math"/>
-              </w:rPr>
-              <m:t>,</m:t>
-            </m:r>
-            <m:r>
-              <w:rPr>
-                <w:rFonts w:ascii="Cambria Math" w:eastAsiaTheme="minorEastAsia" w:hAnsi="Cambria Math"/>
-              </w:rPr>
-              <m:t>6</m:t>
-            </m:r>
-            <m:r>
-              <w:rPr>
-                <w:rFonts w:ascii="Cambria Math" w:eastAsiaTheme="minorEastAsia" w:hAnsi="Cambria Math"/>
-              </w:rPr>
-              <m:t>00</m:t>
-            </m:r>
-            <m:r>
-              <w:rPr>
-                <w:rFonts w:ascii="Cambria Math" w:eastAsiaTheme="minorEastAsia" w:hAnsi="Cambria Math"/>
-              </w:rPr>
-              <m:t>-</m:t>
-            </m:r>
-            <m:r>
-              <w:rPr>
-                <w:rFonts w:ascii="Cambria Math" w:eastAsiaTheme="minorEastAsia" w:hAnsi="Cambria Math"/>
-              </w:rPr>
-              <m:t>10,000</m:t>
-            </m:r>
-            <m:r>
-              <w:rPr>
-                <w:rFonts w:ascii="Cambria Math" w:eastAsiaTheme="minorEastAsia" w:hAnsi="Cambria Math"/>
-              </w:rPr>
-              <m:t xml:space="preserve">, </m:t>
-            </m:r>
-            <m:r>
-              <w:rPr>
-                <w:rFonts w:ascii="Cambria Math" w:eastAsiaTheme="minorEastAsia" w:hAnsi="Cambria Math"/>
-              </w:rPr>
-              <m:t>10,000</m:t>
+              <m:t>0-3,300, 3,300-6,600, 6,600-10,000, 10,000</m:t>
             </m:r>
           </m:e>
         </m:d>
@@ -3177,7 +3016,15 @@
           </w:tcPr>
           <w:p>
             <w:r>
-              <w:t>4-hour windows across 24 hour day</w:t>
+              <w:t xml:space="preserve">4-hour windows across </w:t>
+            </w:r>
+            <w:proofErr w:type="gramStart"/>
+            <w:r>
+              <w:t>24 hour</w:t>
+            </w:r>
+            <w:proofErr w:type="gramEnd"/>
+            <w:r>
+              <w:t xml:space="preserve"> day</w:t>
             </w:r>
           </w:p>
         </w:tc>
@@ -3484,7 +3331,7 @@
         </w:rPr>
         <w:lastRenderedPageBreak/>
         <w:drawing>
-          <wp:inline distT="0" distB="0" distL="0" distR="0" wp14:anchorId="3B26DCCC" wp14:editId="0A88DB7F">
+          <wp:inline distT="0" distB="0" distL="0" distR="0" wp14:anchorId="01BC4111" wp14:editId="2E18D130">
             <wp:extent cx="8229600" cy="4225925"/>
             <wp:effectExtent l="0" t="0" r="0" b="3175"/>
             <wp:docPr id="1" name="Picture 1"/>
@@ -3499,7 +3346,7 @@
                     <pic:cNvPicPr/>
                   </pic:nvPicPr>
                   <pic:blipFill>
-                    <a:blip r:embed="rId6"/>
+                    <a:blip r:embed="rId9"/>
                     <a:stretch>
                       <a:fillRect/>
                     </a:stretch>
@@ -3764,8 +3611,6 @@
       <w:r>
         <w:t xml:space="preserve"> or something</w:t>
       </w:r>
-      <w:bookmarkStart w:id="0" w:name="_GoBack"/>
-      <w:bookmarkEnd w:id="0"/>
       <w:r>
         <w:t>. This is for discussion.</w:t>
       </w:r>
@@ -3780,8 +3625,41 @@
 </w:document>
 </file>
 
+<file path=word/comments.xml><?xml version="1.0" encoding="utf-8"?>
+<w:comments xmlns:wpc="http://schemas.microsoft.com/office/word/2010/wordprocessingCanvas" xmlns:cx="http://schemas.microsoft.com/office/drawing/2014/chartex" xmlns:cx1="http://schemas.microsoft.com/office/drawing/2015/9/8/chartex" xmlns:cx2="http://schemas.microsoft.com/office/drawing/2015/10/21/chartex" xmlns:cx3="http://schemas.microsoft.com/office/drawing/2016/5/9/chartex" xmlns:cx4="http://schemas.microsoft.com/office/drawing/2016/5/10/chartex" xmlns:cx5="http://schemas.microsoft.com/office/drawing/2016/5/11/chartex" xmlns:cx6="http://schemas.microsoft.com/office/drawing/2016/5/12/chartex" xmlns:cx7="http://schemas.microsoft.com/office/drawing/2016/5/13/chartex" xmlns:cx8="http://schemas.microsoft.com/office/drawing/2016/5/14/chartex" xmlns:mc="http://schemas.openxmlformats.org/markup-compatibility/2006" xmlns:aink="http://schemas.microsoft.com/office/drawing/2016/ink" xmlns:am3d="http://schemas.microsoft.com/office/drawing/2017/model3d" xmlns:o="urn:schemas-microsoft-com:office:office" xmlns:r="http://schemas.openxmlformats.org/officeDocument/2006/relationships" xmlns:m="http://schemas.openxmlformats.org/officeDocument/2006/math" xmlns:v="urn:schemas-microsoft-com:vml" xmlns:wp14="http://schemas.microsoft.com/office/word/2010/wordprocessingDrawing" xmlns:wp="http://schemas.openxmlformats.org/drawingml/2006/wordprocessingDrawing" xmlns:w10="urn:schemas-microsoft-com:office:word" xmlns:w="http://schemas.openxmlformats.org/wordprocessingml/2006/main" xmlns:w14="http://schemas.microsoft.com/office/word/2010/wordml" xmlns:w15="http://schemas.microsoft.com/office/word/2012/wordml" xmlns:w16cid="http://schemas.microsoft.com/office/word/2016/wordml/cid" xmlns:w16se="http://schemas.microsoft.com/office/word/2015/wordml/symex" xmlns:wpg="http://schemas.microsoft.com/office/word/2010/wordprocessingGroup" xmlns:wpi="http://schemas.microsoft.com/office/word/2010/wordprocessingInk" xmlns:wne="http://schemas.microsoft.com/office/word/2006/wordml" xmlns:wps="http://schemas.microsoft.com/office/word/2010/wordprocessingShape" mc:Ignorable="w14 w15 w16se w16cid wp14">
+  <w:comment w:id="1" w:author="Administrator" w:date="2019-06-11T16:08:00Z" w:initials="A">
+    <w:p>
+      <w:pPr>
+        <w:pStyle w:val="CommentText"/>
+      </w:pPr>
+      <w:r>
+        <w:rPr>
+          <w:rStyle w:val="CommentReference"/>
+        </w:rPr>
+        <w:annotationRef/>
+      </w:r>
+      <w:r>
+        <w:t>Redo these figures, they don’t seem to align with what I’m getting on base spend.</w:t>
+      </w:r>
+    </w:p>
+  </w:comment>
+</w:comments>
+</file>
+
+<file path=word/commentsExtended.xml><?xml version="1.0" encoding="utf-8"?>
+<w15:commentsEx xmlns:wpc="http://schemas.microsoft.com/office/word/2010/wordprocessingCanvas" xmlns:cx="http://schemas.microsoft.com/office/drawing/2014/chartex" xmlns:cx1="http://schemas.microsoft.com/office/drawing/2015/9/8/chartex" xmlns:cx2="http://schemas.microsoft.com/office/drawing/2015/10/21/chartex" xmlns:cx3="http://schemas.microsoft.com/office/drawing/2016/5/9/chartex" xmlns:cx4="http://schemas.microsoft.com/office/drawing/2016/5/10/chartex" xmlns:cx5="http://schemas.microsoft.com/office/drawing/2016/5/11/chartex" xmlns:cx6="http://schemas.microsoft.com/office/drawing/2016/5/12/chartex" xmlns:cx7="http://schemas.microsoft.com/office/drawing/2016/5/13/chartex" xmlns:cx8="http://schemas.microsoft.com/office/drawing/2016/5/14/chartex" xmlns:mc="http://schemas.openxmlformats.org/markup-compatibility/2006" xmlns:aink="http://schemas.microsoft.com/office/drawing/2016/ink" xmlns:am3d="http://schemas.microsoft.com/office/drawing/2017/model3d" xmlns:o="urn:schemas-microsoft-com:office:office" xmlns:r="http://schemas.openxmlformats.org/officeDocument/2006/relationships" xmlns:m="http://schemas.openxmlformats.org/officeDocument/2006/math" xmlns:v="urn:schemas-microsoft-com:vml" xmlns:wp14="http://schemas.microsoft.com/office/word/2010/wordprocessingDrawing" xmlns:wp="http://schemas.openxmlformats.org/drawingml/2006/wordprocessingDrawing" xmlns:w10="urn:schemas-microsoft-com:office:word" xmlns:w="http://schemas.openxmlformats.org/wordprocessingml/2006/main" xmlns:w14="http://schemas.microsoft.com/office/word/2010/wordml" xmlns:w15="http://schemas.microsoft.com/office/word/2012/wordml" xmlns:w16cid="http://schemas.microsoft.com/office/word/2016/wordml/cid" xmlns:w16se="http://schemas.microsoft.com/office/word/2015/wordml/symex" xmlns:wpg="http://schemas.microsoft.com/office/word/2010/wordprocessingGroup" xmlns:wpi="http://schemas.microsoft.com/office/word/2010/wordprocessingInk" xmlns:wne="http://schemas.microsoft.com/office/word/2006/wordml" xmlns:wps="http://schemas.microsoft.com/office/word/2010/wordprocessingShape" mc:Ignorable="w14 w15 w16se w16cid wp14">
+  <w15:commentEx w15:paraId="79C6B333" w15:done="0"/>
+</w15:commentsEx>
+</file>
+
+<file path=word/commentsIds.xml><?xml version="1.0" encoding="utf-8"?>
+<w16cid:commentsIds xmlns:wpc="http://schemas.microsoft.com/office/word/2010/wordprocessingCanvas" xmlns:cx="http://schemas.microsoft.com/office/drawing/2014/chartex" xmlns:cx1="http://schemas.microsoft.com/office/drawing/2015/9/8/chartex" xmlns:cx2="http://schemas.microsoft.com/office/drawing/2015/10/21/chartex" xmlns:cx3="http://schemas.microsoft.com/office/drawing/2016/5/9/chartex" xmlns:cx4="http://schemas.microsoft.com/office/drawing/2016/5/10/chartex" xmlns:cx5="http://schemas.microsoft.com/office/drawing/2016/5/11/chartex" xmlns:cx6="http://schemas.microsoft.com/office/drawing/2016/5/12/chartex" xmlns:cx7="http://schemas.microsoft.com/office/drawing/2016/5/13/chartex" xmlns:cx8="http://schemas.microsoft.com/office/drawing/2016/5/14/chartex" xmlns:mc="http://schemas.openxmlformats.org/markup-compatibility/2006" xmlns:aink="http://schemas.microsoft.com/office/drawing/2016/ink" xmlns:am3d="http://schemas.microsoft.com/office/drawing/2017/model3d" xmlns:o="urn:schemas-microsoft-com:office:office" xmlns:r="http://schemas.openxmlformats.org/officeDocument/2006/relationships" xmlns:m="http://schemas.openxmlformats.org/officeDocument/2006/math" xmlns:v="urn:schemas-microsoft-com:vml" xmlns:wp14="http://schemas.microsoft.com/office/word/2010/wordprocessingDrawing" xmlns:wp="http://schemas.openxmlformats.org/drawingml/2006/wordprocessingDrawing" xmlns:w10="urn:schemas-microsoft-com:office:word" xmlns:w="http://schemas.openxmlformats.org/wordprocessingml/2006/main" xmlns:w14="http://schemas.microsoft.com/office/word/2010/wordml" xmlns:w15="http://schemas.microsoft.com/office/word/2012/wordml" xmlns:w16cid="http://schemas.microsoft.com/office/word/2016/wordml/cid" xmlns:w16se="http://schemas.microsoft.com/office/word/2015/wordml/symex" xmlns:wpg="http://schemas.microsoft.com/office/word/2010/wordprocessingGroup" xmlns:wpi="http://schemas.microsoft.com/office/word/2010/wordprocessingInk" xmlns:wne="http://schemas.microsoft.com/office/word/2006/wordml" xmlns:wps="http://schemas.microsoft.com/office/word/2010/wordprocessingShape" mc:Ignorable="w14 w15 w16se w16cid wp14">
+  <w16cid:commentId w16cid:paraId="79C6B333" w16cid:durableId="20AA507C"/>
+</w16cid:commentsIds>
+</file>
+
 <file path=word/numbering.xml><?xml version="1.0" encoding="utf-8"?>
-<w:numbering xmlns:wpc="http://schemas.microsoft.com/office/word/2010/wordprocessingCanvas" xmlns:cx="http://schemas.microsoft.com/office/drawing/2014/chartex" xmlns:cx1="http://schemas.microsoft.com/office/drawing/2015/9/8/chartex" xmlns:mc="http://schemas.openxmlformats.org/markup-compatibility/2006" xmlns:o="urn:schemas-microsoft-com:office:office" xmlns:r="http://schemas.openxmlformats.org/officeDocument/2006/relationships" xmlns:m="http://schemas.openxmlformats.org/officeDocument/2006/math" xmlns:v="urn:schemas-microsoft-com:vml" xmlns:wp14="http://schemas.microsoft.com/office/word/2010/wordprocessingDrawing" xmlns:wp="http://schemas.openxmlformats.org/drawingml/2006/wordprocessingDrawing" xmlns:w10="urn:schemas-microsoft-com:office:word" xmlns:w="http://schemas.openxmlformats.org/wordprocessingml/2006/main" xmlns:w14="http://schemas.microsoft.com/office/word/2010/wordml" xmlns:w15="http://schemas.microsoft.com/office/word/2012/wordml" xmlns:w16se="http://schemas.microsoft.com/office/word/2015/wordml/symex" xmlns:wpg="http://schemas.microsoft.com/office/word/2010/wordprocessingGroup" xmlns:wpi="http://schemas.microsoft.com/office/word/2010/wordprocessingInk" xmlns:wne="http://schemas.microsoft.com/office/word/2006/wordml" xmlns:wps="http://schemas.microsoft.com/office/word/2010/wordprocessingShape" mc:Ignorable="w14 w15 w16se wp14">
+<w:numbering xmlns:wpc="http://schemas.microsoft.com/office/word/2010/wordprocessingCanvas" xmlns:cx="http://schemas.microsoft.com/office/drawing/2014/chartex" xmlns:cx1="http://schemas.microsoft.com/office/drawing/2015/9/8/chartex" xmlns:cx2="http://schemas.microsoft.com/office/drawing/2015/10/21/chartex" xmlns:cx3="http://schemas.microsoft.com/office/drawing/2016/5/9/chartex" xmlns:cx4="http://schemas.microsoft.com/office/drawing/2016/5/10/chartex" xmlns:cx5="http://schemas.microsoft.com/office/drawing/2016/5/11/chartex" xmlns:cx6="http://schemas.microsoft.com/office/drawing/2016/5/12/chartex" xmlns:cx7="http://schemas.microsoft.com/office/drawing/2016/5/13/chartex" xmlns:cx8="http://schemas.microsoft.com/office/drawing/2016/5/14/chartex" xmlns:mc="http://schemas.openxmlformats.org/markup-compatibility/2006" xmlns:aink="http://schemas.microsoft.com/office/drawing/2016/ink" xmlns:am3d="http://schemas.microsoft.com/office/drawing/2017/model3d" xmlns:o="urn:schemas-microsoft-com:office:office" xmlns:r="http://schemas.openxmlformats.org/officeDocument/2006/relationships" xmlns:m="http://schemas.openxmlformats.org/officeDocument/2006/math" xmlns:v="urn:schemas-microsoft-com:vml" xmlns:wp14="http://schemas.microsoft.com/office/word/2010/wordprocessingDrawing" xmlns:wp="http://schemas.openxmlformats.org/drawingml/2006/wordprocessingDrawing" xmlns:w10="urn:schemas-microsoft-com:office:word" xmlns:w="http://schemas.openxmlformats.org/wordprocessingml/2006/main" xmlns:w14="http://schemas.microsoft.com/office/word/2010/wordml" xmlns:w15="http://schemas.microsoft.com/office/word/2012/wordml" xmlns:w16cid="http://schemas.microsoft.com/office/word/2016/wordml/cid" xmlns:w16se="http://schemas.microsoft.com/office/word/2015/wordml/symex" xmlns:wpg="http://schemas.microsoft.com/office/word/2010/wordprocessingGroup" xmlns:wpi="http://schemas.microsoft.com/office/word/2010/wordprocessingInk" xmlns:wne="http://schemas.microsoft.com/office/word/2006/wordml" xmlns:wps="http://schemas.microsoft.com/office/word/2010/wordprocessingShape" mc:Ignorable="w14 w15 w16se w16cid wp14">
   <w:abstractNum w:abstractNumId="0" w15:restartNumberingAfterBreak="0">
     <w:nsid w:val="04F90679"/>
     <w:multiLevelType w:val="hybridMultilevel"/>
@@ -4130,8 +4008,16 @@
 </w:numbering>
 </file>
 
+<file path=word/people.xml><?xml version="1.0" encoding="utf-8"?>
+<w15:people xmlns:wpc="http://schemas.microsoft.com/office/word/2010/wordprocessingCanvas" xmlns:cx="http://schemas.microsoft.com/office/drawing/2014/chartex" xmlns:cx1="http://schemas.microsoft.com/office/drawing/2015/9/8/chartex" xmlns:cx2="http://schemas.microsoft.com/office/drawing/2015/10/21/chartex" xmlns:cx3="http://schemas.microsoft.com/office/drawing/2016/5/9/chartex" xmlns:cx4="http://schemas.microsoft.com/office/drawing/2016/5/10/chartex" xmlns:cx5="http://schemas.microsoft.com/office/drawing/2016/5/11/chartex" xmlns:cx6="http://schemas.microsoft.com/office/drawing/2016/5/12/chartex" xmlns:cx7="http://schemas.microsoft.com/office/drawing/2016/5/13/chartex" xmlns:cx8="http://schemas.microsoft.com/office/drawing/2016/5/14/chartex" xmlns:mc="http://schemas.openxmlformats.org/markup-compatibility/2006" xmlns:aink="http://schemas.microsoft.com/office/drawing/2016/ink" xmlns:am3d="http://schemas.microsoft.com/office/drawing/2017/model3d" xmlns:o="urn:schemas-microsoft-com:office:office" xmlns:r="http://schemas.openxmlformats.org/officeDocument/2006/relationships" xmlns:m="http://schemas.openxmlformats.org/officeDocument/2006/math" xmlns:v="urn:schemas-microsoft-com:vml" xmlns:wp14="http://schemas.microsoft.com/office/word/2010/wordprocessingDrawing" xmlns:wp="http://schemas.openxmlformats.org/drawingml/2006/wordprocessingDrawing" xmlns:w10="urn:schemas-microsoft-com:office:word" xmlns:w="http://schemas.openxmlformats.org/wordprocessingml/2006/main" xmlns:w14="http://schemas.microsoft.com/office/word/2010/wordml" xmlns:w15="http://schemas.microsoft.com/office/word/2012/wordml" xmlns:w16cid="http://schemas.microsoft.com/office/word/2016/wordml/cid" xmlns:w16se="http://schemas.microsoft.com/office/word/2015/wordml/symex" xmlns:wpg="http://schemas.microsoft.com/office/word/2010/wordprocessingGroup" xmlns:wpi="http://schemas.microsoft.com/office/word/2010/wordprocessingInk" xmlns:wne="http://schemas.microsoft.com/office/word/2006/wordml" xmlns:wps="http://schemas.microsoft.com/office/word/2010/wordprocessingShape" mc:Ignorable="w14 w15 w16se w16cid wp14">
+  <w15:person w15:author="Administrator">
+    <w15:presenceInfo w15:providerId="None" w15:userId="Administrator"/>
+  </w15:person>
+</w15:people>
+</file>
+
 <file path=word/styles.xml><?xml version="1.0" encoding="utf-8"?>
-<w:styles xmlns:mc="http://schemas.openxmlformats.org/markup-compatibility/2006" xmlns:r="http://schemas.openxmlformats.org/officeDocument/2006/relationships" xmlns:w="http://schemas.openxmlformats.org/wordprocessingml/2006/main" xmlns:w14="http://schemas.microsoft.com/office/word/2010/wordml" xmlns:w15="http://schemas.microsoft.com/office/word/2012/wordml" xmlns:w16se="http://schemas.microsoft.com/office/word/2015/wordml/symex" mc:Ignorable="w14 w15 w16se">
+<w:styles xmlns:mc="http://schemas.openxmlformats.org/markup-compatibility/2006" xmlns:r="http://schemas.openxmlformats.org/officeDocument/2006/relationships" xmlns:w="http://schemas.openxmlformats.org/wordprocessingml/2006/main" xmlns:w14="http://schemas.microsoft.com/office/word/2010/wordml" xmlns:w15="http://schemas.microsoft.com/office/word/2012/wordml" xmlns:w16cid="http://schemas.microsoft.com/office/word/2016/wordml/cid" xmlns:w16se="http://schemas.microsoft.com/office/word/2015/wordml/symex" mc:Ignorable="w14 w15 w16se w16cid">
   <w:docDefaults>
     <w:rPrDefault>
       <w:rPr>
@@ -4146,7 +4032,7 @@
       </w:pPr>
     </w:pPrDefault>
   </w:docDefaults>
-  <w:latentStyles w:defLockedState="0" w:defUIPriority="99" w:defSemiHidden="0" w:defUnhideWhenUsed="0" w:defQFormat="0" w:count="371">
+  <w:latentStyles w:defLockedState="0" w:defUIPriority="99" w:defSemiHidden="0" w:defUnhideWhenUsed="0" w:defQFormat="0" w:count="376">
     <w:lsdException w:name="Normal" w:uiPriority="0" w:qFormat="1"/>
     <w:lsdException w:name="heading 1" w:uiPriority="9" w:qFormat="1"/>
     <w:lsdException w:name="heading 2" w:semiHidden="1" w:uiPriority="9" w:unhideWhenUsed="1" w:qFormat="1"/>
@@ -4252,7 +4138,6 @@
     <w:lsdException w:name="HTML Sample" w:semiHidden="1" w:unhideWhenUsed="1"/>
     <w:lsdException w:name="HTML Typewriter" w:semiHidden="1" w:unhideWhenUsed="1"/>
     <w:lsdException w:name="HTML Variable" w:semiHidden="1" w:unhideWhenUsed="1"/>
-    <w:lsdException w:name="Normal Table" w:semiHidden="1" w:unhideWhenUsed="1"/>
     <w:lsdException w:name="annotation subject" w:semiHidden="1" w:unhideWhenUsed="1"/>
     <w:lsdException w:name="No List" w:semiHidden="1" w:unhideWhenUsed="1"/>
     <w:lsdException w:name="Outline List 1" w:semiHidden="1" w:unhideWhenUsed="1"/>
@@ -4295,11 +4180,8 @@
     <w:lsdException w:name="Table Contemporary" w:semiHidden="1" w:unhideWhenUsed="1"/>
     <w:lsdException w:name="Table Elegant" w:semiHidden="1" w:unhideWhenUsed="1"/>
     <w:lsdException w:name="Table Professional" w:semiHidden="1" w:unhideWhenUsed="1"/>
-    <w:lsdException w:name="Table Subtle 1" w:semiHidden="1" w:unhideWhenUsed="1"/>
     <w:lsdException w:name="Table Subtle 2" w:semiHidden="1" w:unhideWhenUsed="1"/>
     <w:lsdException w:name="Table Web 1" w:semiHidden="1" w:unhideWhenUsed="1"/>
-    <w:lsdException w:name="Table Web 2" w:semiHidden="1" w:unhideWhenUsed="1"/>
-    <w:lsdException w:name="Table Web 3" w:semiHidden="1" w:unhideWhenUsed="1"/>
     <w:lsdException w:name="Balloon Text" w:semiHidden="1" w:unhideWhenUsed="1"/>
     <w:lsdException w:name="Table Grid" w:uiPriority="39"/>
     <w:lsdException w:name="Table Theme" w:semiHidden="1" w:unhideWhenUsed="1"/>
@@ -4518,6 +4400,11 @@
     <w:lsdException w:name="List Table 5 Dark Accent 6" w:uiPriority="50"/>
     <w:lsdException w:name="List Table 6 Colorful Accent 6" w:uiPriority="51"/>
     <w:lsdException w:name="List Table 7 Colorful Accent 6" w:uiPriority="52"/>
+    <w:lsdException w:name="Mention" w:semiHidden="1" w:unhideWhenUsed="1"/>
+    <w:lsdException w:name="Smart Hyperlink" w:semiHidden="1" w:unhideWhenUsed="1"/>
+    <w:lsdException w:name="Hashtag" w:semiHidden="1" w:unhideWhenUsed="1"/>
+    <w:lsdException w:name="Unresolved Mention" w:semiHidden="1" w:unhideWhenUsed="1"/>
+    <w:lsdException w:name="Smart Link" w:semiHidden="1" w:unhideWhenUsed="1"/>
   </w:latentStyles>
   <w:style w:type="paragraph" w:default="1" w:styleId="Normal">
     <w:name w:val="Normal"/>
@@ -4685,6 +4572,101 @@
       <w:color w:val="2E74B5" w:themeColor="accent1" w:themeShade="BF"/>
       <w:sz w:val="32"/>
       <w:szCs w:val="32"/>
+    </w:rPr>
+  </w:style>
+  <w:style w:type="character" w:styleId="CommentReference">
+    <w:name w:val="annotation reference"/>
+    <w:basedOn w:val="DefaultParagraphFont"/>
+    <w:uiPriority w:val="99"/>
+    <w:semiHidden/>
+    <w:unhideWhenUsed/>
+    <w:rsid w:val="001D62A7"/>
+    <w:rPr>
+      <w:sz w:val="16"/>
+      <w:szCs w:val="16"/>
+    </w:rPr>
+  </w:style>
+  <w:style w:type="paragraph" w:styleId="CommentText">
+    <w:name w:val="annotation text"/>
+    <w:basedOn w:val="Normal"/>
+    <w:link w:val="CommentTextChar"/>
+    <w:uiPriority w:val="99"/>
+    <w:semiHidden/>
+    <w:unhideWhenUsed/>
+    <w:rsid w:val="001D62A7"/>
+    <w:pPr>
+      <w:spacing w:line="240" w:lineRule="auto"/>
+    </w:pPr>
+    <w:rPr>
+      <w:szCs w:val="20"/>
+    </w:rPr>
+  </w:style>
+  <w:style w:type="character" w:customStyle="1" w:styleId="CommentTextChar">
+    <w:name w:val="Comment Text Char"/>
+    <w:basedOn w:val="DefaultParagraphFont"/>
+    <w:link w:val="CommentText"/>
+    <w:uiPriority w:val="99"/>
+    <w:semiHidden/>
+    <w:rsid w:val="001D62A7"/>
+    <w:rPr>
+      <w:szCs w:val="20"/>
+    </w:rPr>
+  </w:style>
+  <w:style w:type="paragraph" w:styleId="CommentSubject">
+    <w:name w:val="annotation subject"/>
+    <w:basedOn w:val="CommentText"/>
+    <w:next w:val="CommentText"/>
+    <w:link w:val="CommentSubjectChar"/>
+    <w:uiPriority w:val="99"/>
+    <w:semiHidden/>
+    <w:unhideWhenUsed/>
+    <w:rsid w:val="001D62A7"/>
+    <w:rPr>
+      <w:b/>
+      <w:bCs/>
+    </w:rPr>
+  </w:style>
+  <w:style w:type="character" w:customStyle="1" w:styleId="CommentSubjectChar">
+    <w:name w:val="Comment Subject Char"/>
+    <w:basedOn w:val="CommentTextChar"/>
+    <w:link w:val="CommentSubject"/>
+    <w:uiPriority w:val="99"/>
+    <w:semiHidden/>
+    <w:rsid w:val="001D62A7"/>
+    <w:rPr>
+      <w:b/>
+      <w:bCs/>
+      <w:szCs w:val="20"/>
+    </w:rPr>
+  </w:style>
+  <w:style w:type="paragraph" w:styleId="BalloonText">
+    <w:name w:val="Balloon Text"/>
+    <w:basedOn w:val="Normal"/>
+    <w:link w:val="BalloonTextChar"/>
+    <w:uiPriority w:val="99"/>
+    <w:semiHidden/>
+    <w:unhideWhenUsed/>
+    <w:rsid w:val="001D62A7"/>
+    <w:pPr>
+      <w:spacing w:after="0" w:line="240" w:lineRule="auto"/>
+    </w:pPr>
+    <w:rPr>
+      <w:rFonts w:ascii="Segoe UI" w:hAnsi="Segoe UI" w:cs="Segoe UI"/>
+      <w:sz w:val="18"/>
+      <w:szCs w:val="18"/>
+    </w:rPr>
+  </w:style>
+  <w:style w:type="character" w:customStyle="1" w:styleId="BalloonTextChar">
+    <w:name w:val="Balloon Text Char"/>
+    <w:basedOn w:val="DefaultParagraphFont"/>
+    <w:link w:val="BalloonText"/>
+    <w:uiPriority w:val="99"/>
+    <w:semiHidden/>
+    <w:rsid w:val="001D62A7"/>
+    <w:rPr>
+      <w:rFonts w:ascii="Segoe UI" w:hAnsi="Segoe UI" w:cs="Segoe UI"/>
+      <w:sz w:val="18"/>
+      <w:szCs w:val="18"/>
     </w:rPr>
   </w:style>
 </w:styles>

</xml_diff>